<commit_message>
some kind of connection to real server was made )))
</commit_message>
<xml_diff>
--- a/Docs/протокол8.docx
+++ b/Docs/протокол8.docx
@@ -81,7 +81,7 @@
         <w:rPr>
           <w:color w:val="5F497A" w:themeColor="accent4" w:themeShade="BF"/>
         </w:rPr>
-        <w:t>7</w:t>
+        <w:t>8</w:t>
       </w:r>
       <w:r>
         <w:rPr>
@@ -92,21 +92,21 @@
       <w:r>
         <w:rPr>
           <w:color w:val="5F497A" w:themeColor="accent4" w:themeShade="BF"/>
-          <w:lang w:val="en-US"/>
         </w:rPr>
-        <w:t>24</w:t>
+        <w:t>11</w:t>
       </w:r>
       <w:r>
         <w:rPr>
           <w:color w:val="5F497A" w:themeColor="accent4" w:themeShade="BF"/>
         </w:rPr>
-        <w:t>.0</w:t>
+        <w:t>.</w:t>
       </w:r>
       <w:r>
         <w:rPr>
           <w:color w:val="5F497A" w:themeColor="accent4" w:themeShade="BF"/>
+          <w:lang w:val="en-US"/>
         </w:rPr>
-        <w:t>5</w:t>
+        <w:t>11</w:t>
       </w:r>
       <w:r>
         <w:rPr>
@@ -157,9 +157,6 @@
         <w:t>Часть</w:t>
       </w:r>
       <w:r>
-        <w:rPr>
-          <w:lang w:val="en-US"/>
-        </w:rPr>
         <w:t xml:space="preserve"> </w:t>
       </w:r>
       <w:r>
@@ -218,15 +215,7 @@
         <w:jc w:val="center"/>
       </w:pPr>
       <w:r>
-        <w:t>г</w:t>
-      </w:r>
-      <w:proofErr w:type="gramStart"/>
-      <w:r>
-        <w:t>.М</w:t>
-      </w:r>
-      <w:proofErr w:type="gramEnd"/>
-      <w:r>
-        <w:t>осква, 2016 г.</w:t>
+        <w:t>г.Москва, 2016 г.</w:t>
       </w:r>
     </w:p>
     <w:p>
@@ -264,15 +253,7 @@
         <w:t xml:space="preserve"> </w:t>
       </w:r>
       <w:r>
-        <w:t>, то сервер открывает канал обмена и сразу передает структуру данных определенного формата. Далее идет сеанс связи с клиентом пока тот не будет разорван со стороны клиента, или сервер выключится. Также разрыв связи возможен если клиен</w:t>
-      </w:r>
-      <w:proofErr w:type="gramStart"/>
-      <w:r>
-        <w:t>т(</w:t>
-      </w:r>
-      <w:proofErr w:type="gramEnd"/>
-      <w:r>
-        <w:t>или на сервере) инициировали смену режима.</w:t>
+        <w:t>, то сервер открывает канал обмена и сразу передает структуру данных определенного формата. Далее идет сеанс связи с клиентом пока тот не будет разорван со стороны клиента, или сервер выключится. Также разрыв связи возможен если клиент(или на сервере) инициировали смену режима.</w:t>
       </w:r>
     </w:p>
     <w:p>
@@ -285,23 +266,7 @@
       </w:r>
       <w:proofErr w:type="spellEnd"/>
       <w:r>
-        <w:t>. от сервера</w:t>
-      </w:r>
-      <w:proofErr w:type="gramStart"/>
-      <w:r>
-        <w:t>.</w:t>
-      </w:r>
-      <w:proofErr w:type="gramEnd"/>
-      <w:r>
-        <w:t xml:space="preserve"> (</w:t>
-      </w:r>
-      <w:proofErr w:type="gramStart"/>
-      <w:r>
-        <w:t>ч</w:t>
-      </w:r>
-      <w:proofErr w:type="gramEnd"/>
-      <w:r>
-        <w:t>тобы отличать от ненормального аварийного завершения работы сервера</w:t>
+        <w:t>. от сервера. (чтобы отличать от ненормального аварийного завершения работы сервера</w:t>
       </w:r>
     </w:p>
     <w:p>
@@ -345,15 +310,7 @@
     </w:p>
     <w:p>
       <w:r>
-        <w:t>Клиентская программа предназначена для управления дистанционного работой РЛ</w:t>
-      </w:r>
-      <w:proofErr w:type="gramStart"/>
-      <w:r>
-        <w:t>С(</w:t>
-      </w:r>
-      <w:proofErr w:type="gramEnd"/>
-      <w:r>
-        <w:t xml:space="preserve">штатной, а не </w:t>
+        <w:t xml:space="preserve">Клиентская программа предназначена для управления дистанционного работой РЛС(штатной, а не </w:t>
       </w:r>
       <w:proofErr w:type="spellStart"/>
       <w:r>
@@ -417,15 +374,7 @@
         </w:rPr>
       </w:pPr>
       <w:r>
-        <w:t xml:space="preserve">Обмен производится блоками данных определенного формата. 1 посылка или 1 команда или 1 ответ </w:t>
-      </w:r>
-      <w:proofErr w:type="gramStart"/>
-      <w:r>
-        <w:t>упакованы</w:t>
-      </w:r>
-      <w:proofErr w:type="gramEnd"/>
-      <w:r>
-        <w:t xml:space="preserve"> в 1 стандартный пакет</w:t>
+        <w:t>Обмен производится блоками данных определенного формата. 1 посылка или 1 команда или 1 ответ упакованы в 1 стандартный пакет</w:t>
       </w:r>
       <w:r>
         <w:t xml:space="preserve">. </w:t>
@@ -434,21 +383,7 @@
         <w:rPr>
           <w:u w:val="single"/>
         </w:rPr>
-        <w:t xml:space="preserve">Максимальное число </w:t>
-      </w:r>
-      <w:proofErr w:type="gramStart"/>
-      <w:r>
-        <w:rPr>
-          <w:u w:val="single"/>
-        </w:rPr>
-        <w:t>полезных</w:t>
-      </w:r>
-      <w:proofErr w:type="gramEnd"/>
-      <w:r>
-        <w:rPr>
-          <w:u w:val="single"/>
-        </w:rPr>
-        <w:t xml:space="preserve"> байт в пакете не более </w:t>
+        <w:t xml:space="preserve">Максимальное число полезных байт в пакете не более </w:t>
       </w:r>
     </w:p>
     <w:p>
@@ -1218,15 +1153,7 @@
           </w:tcPr>
           <w:p>
             <w:r>
-              <w:t xml:space="preserve">собственно данные. Их может и не быть </w:t>
-            </w:r>
-            <w:proofErr w:type="gramStart"/>
-            <w:r>
-              <w:t>см</w:t>
-            </w:r>
-            <w:proofErr w:type="gramEnd"/>
-            <w:r>
-              <w:t xml:space="preserve">. описание </w:t>
+              <w:t xml:space="preserve">собственно данные. Их может и не быть см. описание </w:t>
             </w:r>
           </w:p>
         </w:tc>
@@ -1761,9 +1688,9 @@
                 <w:szCs w:val="18"/>
                 <w:highlight w:val="yellow"/>
               </w:rPr>
-              <w:t>Радиоизображени</w:t>
-            </w:r>
-            <w:proofErr w:type="gramStart"/>
+              <w:t>Радиоизображение</w:t>
+            </w:r>
+            <w:proofErr w:type="spellEnd"/>
             <w:r>
               <w:rPr>
                 <w:rFonts w:ascii="Tahoma" w:hAnsi="Tahoma" w:cs="Tahoma"/>
@@ -1772,51 +1699,7 @@
                 <w:szCs w:val="18"/>
                 <w:highlight w:val="yellow"/>
               </w:rPr>
-              <w:t>е</w:t>
-            </w:r>
-            <w:proofErr w:type="spellEnd"/>
-            <w:r>
-              <w:rPr>
-                <w:rFonts w:ascii="Tahoma" w:hAnsi="Tahoma" w:cs="Tahoma"/>
-                <w:i/>
-                <w:sz w:val="18"/>
-                <w:szCs w:val="18"/>
-                <w:highlight w:val="yellow"/>
-              </w:rPr>
-              <w:t>(</w:t>
-            </w:r>
-            <w:proofErr w:type="gramEnd"/>
-            <w:r>
-              <w:rPr>
-                <w:rFonts w:ascii="Tahoma" w:hAnsi="Tahoma" w:cs="Tahoma"/>
-                <w:i/>
-                <w:sz w:val="18"/>
-                <w:szCs w:val="18"/>
-                <w:highlight w:val="yellow"/>
-              </w:rPr>
-              <w:t xml:space="preserve">сигнал после опт. </w:t>
-            </w:r>
-            <w:proofErr w:type="gramStart"/>
-            <w:r>
-              <w:rPr>
-                <w:rFonts w:ascii="Tahoma" w:hAnsi="Tahoma" w:cs="Tahoma"/>
-                <w:i/>
-                <w:sz w:val="18"/>
-                <w:szCs w:val="18"/>
-                <w:highlight w:val="yellow"/>
-              </w:rPr>
-              <w:t>Фильтра</w:t>
-            </w:r>
-            <w:proofErr w:type="gramEnd"/>
-            <w:r>
-              <w:rPr>
-                <w:rFonts w:ascii="Tahoma" w:hAnsi="Tahoma" w:cs="Tahoma"/>
-                <w:i/>
-                <w:sz w:val="18"/>
-                <w:szCs w:val="18"/>
-                <w:highlight w:val="yellow"/>
-              </w:rPr>
-              <w:t xml:space="preserve"> но до пороговой </w:t>
+              <w:t xml:space="preserve">(сигнал после опт. Фильтра но до пороговой </w:t>
             </w:r>
             <w:proofErr w:type="spellStart"/>
             <w:r>
@@ -4701,23 +4584,7 @@
                 <w:sz w:val="18"/>
                 <w:szCs w:val="18"/>
               </w:rPr>
-              <w:t xml:space="preserve">Индекс в массиве лучей по той </w:t>
-            </w:r>
-            <w:proofErr w:type="gramStart"/>
-            <w:r>
-              <w:rPr>
-                <w:sz w:val="18"/>
-                <w:szCs w:val="18"/>
-              </w:rPr>
-              <w:t>координате</w:t>
-            </w:r>
-            <w:proofErr w:type="gramEnd"/>
-            <w:r>
-              <w:rPr>
-                <w:sz w:val="18"/>
-                <w:szCs w:val="18"/>
-              </w:rPr>
-              <w:t xml:space="preserve"> в которой лежит</w:t>
+              <w:t>Индекс в массиве лучей по той координате в которой лежит</w:t>
             </w:r>
             <w:r>
               <w:rPr>
@@ -5851,7 +5718,6 @@
                     <w:t xml:space="preserve">1 </w:t>
                   </w:r>
                   <w:proofErr w:type="spellStart"/>
-                  <w:proofErr w:type="gramStart"/>
                   <w:r>
                     <w:rPr>
                       <w:rFonts w:ascii="Courier New" w:hAnsi="Courier New" w:cs="Courier New"/>
@@ -5861,7 +5727,6 @@
                     <w:t>ед</w:t>
                   </w:r>
                   <w:proofErr w:type="spellEnd"/>
-                  <w:proofErr w:type="gramEnd"/>
                   <w:r>
                     <w:rPr>
                       <w:rFonts w:ascii="Courier New" w:hAnsi="Courier New" w:cs="Courier New"/>
@@ -6223,7 +6088,6 @@
                   <w:r>
                     <w:rPr>
                       <w:highlight w:val="yellow"/>
-                      <w:lang w:val="en-US"/>
                     </w:rPr>
                     <w:t>1</w:t>
                   </w:r>
@@ -6254,15 +6118,7 @@
     <w:p/>
     <w:p>
       <w:r>
-        <w:t>Могут быть с разных дальностей т</w:t>
-      </w:r>
-      <w:proofErr w:type="gramStart"/>
-      <w:r>
-        <w:t>.к</w:t>
-      </w:r>
-      <w:proofErr w:type="gramEnd"/>
-      <w:r>
-        <w:t xml:space="preserve"> в </w:t>
+        <w:t xml:space="preserve">Могут быть с разных дальностей т.к в </w:t>
       </w:r>
       <w:proofErr w:type="spellStart"/>
       <w:r>
@@ -6324,15 +6180,7 @@
         <w:t xml:space="preserve"> </w:t>
       </w:r>
       <w:r>
-        <w:t xml:space="preserve">то это значит </w:t>
-      </w:r>
-      <w:proofErr w:type="gramStart"/>
-      <w:r>
-        <w:t>режим</w:t>
-      </w:r>
-      <w:proofErr w:type="gramEnd"/>
-      <w:r>
-        <w:t xml:space="preserve"> при котором 1 дальность = 1 </w:t>
+        <w:t xml:space="preserve">то это значит режим при котором 1 дальность = 1 </w:t>
       </w:r>
       <w:proofErr w:type="spellStart"/>
       <w:r>
@@ -8846,13 +8694,8 @@
               <w:jc w:val="right"/>
               <w:cnfStyle w:val="000000000000"/>
             </w:pPr>
-            <w:proofErr w:type="gramStart"/>
-            <w:r>
-              <w:t>м</w:t>
-            </w:r>
-            <w:proofErr w:type="gramEnd"/>
-            <w:r>
-              <w:t>/с</w:t>
+            <w:r>
+              <w:t>м/с</w:t>
             </w:r>
           </w:p>
         </w:tc>
@@ -8942,13 +8785,8 @@
               <w:jc w:val="right"/>
               <w:cnfStyle w:val="000000100000"/>
             </w:pPr>
-            <w:proofErr w:type="gramStart"/>
-            <w:r>
-              <w:t>м</w:t>
-            </w:r>
-            <w:proofErr w:type="gramEnd"/>
-            <w:r>
-              <w:t>/с</w:t>
+            <w:r>
+              <w:t>м/с</w:t>
             </w:r>
           </w:p>
         </w:tc>
@@ -9046,13 +8884,8 @@
               <w:jc w:val="right"/>
               <w:cnfStyle w:val="000000000000"/>
             </w:pPr>
-            <w:proofErr w:type="gramStart"/>
-            <w:r>
-              <w:t>м</w:t>
-            </w:r>
-            <w:proofErr w:type="gramEnd"/>
-            <w:r>
-              <w:t>/с</w:t>
+            <w:r>
+              <w:t>м/с</w:t>
             </w:r>
           </w:p>
         </w:tc>
@@ -10735,12 +10568,10 @@
               <w:t xml:space="preserve">1 </w:t>
             </w:r>
             <w:proofErr w:type="spellStart"/>
-            <w:proofErr w:type="gramStart"/>
             <w:r>
               <w:t>шт</w:t>
             </w:r>
             <w:proofErr w:type="spellEnd"/>
-            <w:proofErr w:type="gramEnd"/>
           </w:p>
         </w:tc>
       </w:tr>
@@ -10936,27 +10767,7 @@
           <w:sz w:val="28"/>
           <w:szCs w:val="28"/>
         </w:rPr>
-        <w:t>, то размер массива = 0</w:t>
-      </w:r>
-      <w:proofErr w:type="gramStart"/>
-      <w:r>
-        <w:rPr>
-          <w:rStyle w:val="a8"/>
-          <w:color w:val="auto"/>
-          <w:sz w:val="28"/>
-          <w:szCs w:val="28"/>
-        </w:rPr>
-        <w:t xml:space="preserve"> !</w:t>
-      </w:r>
-      <w:proofErr w:type="gramEnd"/>
-      <w:r>
-        <w:rPr>
-          <w:rStyle w:val="a8"/>
-          <w:color w:val="auto"/>
-          <w:sz w:val="28"/>
-          <w:szCs w:val="28"/>
-        </w:rPr>
-        <w:t>!!!</w:t>
+        <w:t>, то размер массива = 0 !!!!</w:t>
       </w:r>
     </w:p>
     <w:p>
@@ -11054,10 +10865,10 @@
         <w:tblLook w:val="04A0"/>
       </w:tblPr>
       <w:tblGrid>
-        <w:gridCol w:w="1940"/>
-        <w:gridCol w:w="2653"/>
+        <w:gridCol w:w="1941"/>
+        <w:gridCol w:w="2651"/>
         <w:gridCol w:w="1886"/>
-        <w:gridCol w:w="3092"/>
+        <w:gridCol w:w="3093"/>
       </w:tblGrid>
       <w:tr>
         <w:trPr>
@@ -11961,7 +11772,6 @@
               <w:t xml:space="preserve"> </w:t>
             </w:r>
             <w:proofErr w:type="spellStart"/>
-            <w:proofErr w:type="gramStart"/>
             <w:r>
               <w:rPr>
                 <w:rFonts w:ascii="Times New Roman" w:hAnsi="Times New Roman" w:cs="Times New Roman"/>
@@ -11983,7 +11793,6 @@
               <w:t>ime</w:t>
             </w:r>
             <w:proofErr w:type="spellEnd"/>
-            <w:proofErr w:type="gramEnd"/>
             <w:r>
               <w:rPr>
                 <w:rFonts w:ascii="Times New Roman" w:hAnsi="Times New Roman" w:cs="Times New Roman"/>
@@ -12644,16 +12453,8 @@
               <w:rPr>
                 <w:i/>
               </w:rPr>
-              <w:t>является сферической стандартной</w:t>
-            </w:r>
-            <w:proofErr w:type="gramStart"/>
-            <w:r>
-              <w:rPr>
-                <w:i/>
-              </w:rPr>
-              <w:t xml:space="preserve"> .</w:t>
-            </w:r>
-            <w:proofErr w:type="gramEnd"/>
+              <w:t>является сферической стандартной .</w:t>
+            </w:r>
           </w:p>
           <w:p>
             <w:pPr>
@@ -12786,21 +12587,7 @@
               <w:rPr>
                 <w:i/>
               </w:rPr>
-              <w:t>Угол</w:t>
-            </w:r>
-            <w:proofErr w:type="gramStart"/>
-            <w:r>
-              <w:rPr>
-                <w:i/>
-              </w:rPr>
-              <w:t xml:space="preserve"> В</w:t>
-            </w:r>
-            <w:proofErr w:type="gramEnd"/>
-            <w:r>
-              <w:rPr>
-                <w:i/>
-              </w:rPr>
-              <w:t xml:space="preserve"> – растет </w:t>
+              <w:t xml:space="preserve">Угол В – растет </w:t>
             </w:r>
             <w:r>
               <w:rPr>
@@ -12859,35 +12646,7 @@
               <w:rPr>
                 <w:i/>
               </w:rPr>
-              <w:t xml:space="preserve"> – растет от экватора </w:t>
-            </w:r>
-            <w:proofErr w:type="gramStart"/>
-            <w:r>
-              <w:rPr>
-                <w:i/>
-              </w:rPr>
-              <w:t>в</w:t>
-            </w:r>
-            <w:proofErr w:type="gramEnd"/>
-            <w:r>
-              <w:rPr>
-                <w:i/>
-              </w:rPr>
-              <w:t xml:space="preserve"> + </w:t>
-            </w:r>
-            <w:proofErr w:type="gramStart"/>
-            <w:r>
-              <w:rPr>
-                <w:i/>
-              </w:rPr>
-              <w:t>до</w:t>
-            </w:r>
-            <w:proofErr w:type="gramEnd"/>
-            <w:r>
-              <w:rPr>
-                <w:i/>
-              </w:rPr>
-              <w:t xml:space="preserve"> точки +90 (</w:t>
+              <w:t xml:space="preserve"> – растет от экватора в + до точки +90 (</w:t>
             </w:r>
             <w:proofErr w:type="spellStart"/>
             <w:r>
@@ -13320,25 +13079,7 @@
                 <w:bCs/>
                 <w:i/>
               </w:rPr>
-              <w:t xml:space="preserve">дара в СК </w:t>
-            </w:r>
-            <w:proofErr w:type="gramStart"/>
-            <w:r>
-              <w:rPr>
-                <w:b/>
-                <w:bCs/>
-                <w:i/>
-              </w:rPr>
-              <w:t>географическую</w:t>
-            </w:r>
-            <w:proofErr w:type="gramEnd"/>
-            <w:r>
-              <w:rPr>
-                <w:b/>
-                <w:bCs/>
-                <w:i/>
-              </w:rPr>
-              <w:t xml:space="preserve"> необходимо сделать  пересчет координат</w:t>
+              <w:t>дара в СК географическую необходимо сделать  пересчет координат</w:t>
             </w:r>
           </w:p>
           <w:p>
@@ -13505,7 +13246,6 @@
           <w:szCs w:val="28"/>
           <w:highlight w:val="yellow"/>
           <w:u w:val="single"/>
-          <w:lang w:val="en-US"/>
         </w:rPr>
       </w:pPr>
       <w:r>
@@ -13514,7 +13254,6 @@
           <w:color w:val="17365D" w:themeColor="text2" w:themeShade="BF"/>
           <w:sz w:val="28"/>
           <w:szCs w:val="28"/>
-          <w:highlight w:val="yellow"/>
           <w:u w:val="single"/>
         </w:rPr>
         <w:t xml:space="preserve">Сообщение  </w:t>
@@ -14080,27 +13819,7 @@
                 <w:sz w:val="20"/>
                 <w:szCs w:val="20"/>
               </w:rPr>
-              <w:t xml:space="preserve">1 </w:t>
-            </w:r>
-            <w:proofErr w:type="gramStart"/>
-            <w:r>
-              <w:rPr>
-                <w:rFonts w:ascii="Times New Roman" w:hAnsi="Times New Roman" w:cs="Times New Roman"/>
-                <w:i/>
-                <w:sz w:val="20"/>
-                <w:szCs w:val="20"/>
-              </w:rPr>
-              <w:t>условной</w:t>
-            </w:r>
-            <w:proofErr w:type="gramEnd"/>
-            <w:r>
-              <w:rPr>
-                <w:rFonts w:ascii="Times New Roman" w:hAnsi="Times New Roman" w:cs="Times New Roman"/>
-                <w:i/>
-                <w:sz w:val="20"/>
-                <w:szCs w:val="20"/>
-              </w:rPr>
-              <w:t xml:space="preserve"> </w:t>
+              <w:t xml:space="preserve">1 условной </w:t>
             </w:r>
             <w:proofErr w:type="spellStart"/>
             <w:r>
@@ -14252,27 +13971,7 @@
                 <w:sz w:val="20"/>
                 <w:szCs w:val="20"/>
               </w:rPr>
-              <w:t xml:space="preserve">Цена 1 </w:t>
-            </w:r>
-            <w:proofErr w:type="gramStart"/>
-            <w:r>
-              <w:rPr>
-                <w:rFonts w:ascii="Times New Roman" w:hAnsi="Times New Roman" w:cs="Times New Roman"/>
-                <w:i/>
-                <w:sz w:val="20"/>
-                <w:szCs w:val="20"/>
-              </w:rPr>
-              <w:t>условной</w:t>
-            </w:r>
-            <w:proofErr w:type="gramEnd"/>
-            <w:r>
-              <w:rPr>
-                <w:rFonts w:ascii="Times New Roman" w:hAnsi="Times New Roman" w:cs="Times New Roman"/>
-                <w:i/>
-                <w:sz w:val="20"/>
-                <w:szCs w:val="20"/>
-              </w:rPr>
-              <w:t xml:space="preserve"> </w:t>
+              <w:t xml:space="preserve">Цена 1 условной </w:t>
             </w:r>
             <w:proofErr w:type="spellStart"/>
             <w:r>
@@ -14905,27 +14604,7 @@
                 <w:sz w:val="20"/>
                 <w:szCs w:val="20"/>
               </w:rPr>
-              <w:t>Минимальная дальност</w:t>
-            </w:r>
-            <w:proofErr w:type="gramStart"/>
-            <w:r>
-              <w:rPr>
-                <w:rFonts w:ascii="Times New Roman" w:hAnsi="Times New Roman" w:cs="Times New Roman"/>
-                <w:i/>
-                <w:sz w:val="20"/>
-                <w:szCs w:val="20"/>
-              </w:rPr>
-              <w:t>ь(</w:t>
-            </w:r>
-            <w:proofErr w:type="gramEnd"/>
-            <w:r>
-              <w:rPr>
-                <w:rFonts w:ascii="Times New Roman" w:hAnsi="Times New Roman" w:cs="Times New Roman"/>
-                <w:i/>
-                <w:sz w:val="20"/>
-                <w:szCs w:val="20"/>
-              </w:rPr>
-              <w:t>слепая зона)</w:t>
+              <w:t>Минимальная дальность(слепая зона)</w:t>
             </w:r>
           </w:p>
         </w:tc>
@@ -15329,27 +15008,7 @@
                 <w:sz w:val="20"/>
                 <w:szCs w:val="20"/>
               </w:rPr>
-              <w:t xml:space="preserve">Целое число </w:t>
-            </w:r>
-            <w:proofErr w:type="gramStart"/>
-            <w:r>
-              <w:rPr>
-                <w:rFonts w:ascii="Times New Roman" w:hAnsi="Times New Roman" w:cs="Times New Roman"/>
-                <w:i/>
-                <w:sz w:val="20"/>
-                <w:szCs w:val="20"/>
-              </w:rPr>
-              <w:t>таких</w:t>
-            </w:r>
-            <w:proofErr w:type="gramEnd"/>
-            <w:r>
-              <w:rPr>
-                <w:rFonts w:ascii="Times New Roman" w:hAnsi="Times New Roman" w:cs="Times New Roman"/>
-                <w:i/>
-                <w:sz w:val="20"/>
-                <w:szCs w:val="20"/>
-              </w:rPr>
-              <w:t xml:space="preserve"> </w:t>
+              <w:t xml:space="preserve">Целое число таких </w:t>
             </w:r>
             <w:proofErr w:type="spellStart"/>
             <w:r>
@@ -15598,15 +15257,7 @@
             </w:pPr>
             <w:proofErr w:type="spellStart"/>
             <w:r>
-              <w:t>Мажор</w:t>
-            </w:r>
-            <w:proofErr w:type="gramStart"/>
-            <w:r>
-              <w:t>.М</w:t>
-            </w:r>
-            <w:proofErr w:type="gramEnd"/>
-            <w:r>
-              <w:t>инор</w:t>
+              <w:t>Мажор.Минор</w:t>
             </w:r>
             <w:proofErr w:type="spellEnd"/>
           </w:p>
@@ -15763,27 +15414,7 @@
                 <w:sz w:val="20"/>
                 <w:szCs w:val="20"/>
               </w:rPr>
-              <w:t>, шаг по</w:t>
-            </w:r>
-            <w:proofErr w:type="gramStart"/>
-            <w:r>
-              <w:rPr>
-                <w:rFonts w:ascii="Times New Roman" w:hAnsi="Times New Roman" w:cs="Times New Roman"/>
-                <w:i/>
-                <w:sz w:val="20"/>
-                <w:szCs w:val="20"/>
-              </w:rPr>
-              <w:t xml:space="preserve"> В</w:t>
-            </w:r>
-            <w:proofErr w:type="gramEnd"/>
-            <w:r>
-              <w:rPr>
-                <w:rFonts w:ascii="Times New Roman" w:hAnsi="Times New Roman" w:cs="Times New Roman"/>
-                <w:i/>
-                <w:sz w:val="20"/>
-                <w:szCs w:val="20"/>
-              </w:rPr>
-              <w:t xml:space="preserve"> фиксирован, </w:t>
+              <w:t xml:space="preserve">, шаг по В фиксирован, </w:t>
             </w:r>
             <w:r>
               <w:rPr>
@@ -15844,7 +15475,6 @@
               </w:rPr>
               <w:t xml:space="preserve">3 - </w:t>
             </w:r>
-            <w:proofErr w:type="gramStart"/>
             <w:r>
               <w:rPr>
                 <w:rFonts w:ascii="Times New Roman" w:hAnsi="Times New Roman" w:cs="Times New Roman"/>
@@ -15854,7 +15484,6 @@
               </w:rPr>
               <w:t>электронный ....</w:t>
             </w:r>
-            <w:proofErr w:type="gramEnd"/>
           </w:p>
         </w:tc>
         <w:tc>
@@ -16040,7 +15669,6 @@
               <w:t xml:space="preserve"> </w:t>
             </w:r>
             <w:proofErr w:type="spellStart"/>
-            <w:proofErr w:type="gramStart"/>
             <w:r>
               <w:rPr>
                 <w:rFonts w:ascii="Times New Roman" w:hAnsi="Times New Roman" w:cs="Times New Roman"/>
@@ -16062,7 +15690,6 @@
               <w:t>ime</w:t>
             </w:r>
             <w:proofErr w:type="spellEnd"/>
-            <w:proofErr w:type="gramEnd"/>
             <w:r>
               <w:rPr>
                 <w:rFonts w:ascii="Times New Roman" w:hAnsi="Times New Roman" w:cs="Times New Roman"/>
@@ -17647,12 +17274,12 @@
       <w:tblStyleColBandSize w:val="1"/>
       <w:tblInd w:w="0" w:type="dxa"/>
       <w:tblBorders>
-        <w:top w:val="single" w:sz="8" w:space="0" w:color="FFFFFF" w:themeColor="background1"/>
-        <w:left w:val="single" w:sz="8" w:space="0" w:color="FFFFFF" w:themeColor="background1"/>
-        <w:bottom w:val="single" w:sz="8" w:space="0" w:color="FFFFFF" w:themeColor="background1"/>
-        <w:right w:val="single" w:sz="8" w:space="0" w:color="FFFFFF" w:themeColor="background1"/>
-        <w:insideH w:val="single" w:sz="6" w:space="0" w:color="FFFFFF" w:themeColor="background1"/>
-        <w:insideV w:val="single" w:sz="6" w:space="0" w:color="FFFFFF" w:themeColor="background1"/>
+        <w:top w:val="single" w:sz="8" w:space="0" w:color="C8E0D8" w:themeColor="background1"/>
+        <w:left w:val="single" w:sz="8" w:space="0" w:color="C8E0D8" w:themeColor="background1"/>
+        <w:bottom w:val="single" w:sz="8" w:space="0" w:color="C8E0D8" w:themeColor="background1"/>
+        <w:right w:val="single" w:sz="8" w:space="0" w:color="C8E0D8" w:themeColor="background1"/>
+        <w:insideH w:val="single" w:sz="6" w:space="0" w:color="C8E0D8" w:themeColor="background1"/>
+        <w:insideV w:val="single" w:sz="6" w:space="0" w:color="C8E0D8" w:themeColor="background1"/>
       </w:tblBorders>
       <w:tblCellMar>
         <w:top w:w="0" w:type="dxa"/>
@@ -17670,17 +17297,17 @@
         <w:bCs/>
         <w:i w:val="0"/>
         <w:iCs w:val="0"/>
-        <w:color w:val="FFFFFF" w:themeColor="background1"/>
+        <w:color w:val="C8E0D8" w:themeColor="background1"/>
       </w:rPr>
       <w:tblPr/>
       <w:tcPr>
         <w:tcBorders>
-          <w:top w:val="single" w:sz="8" w:space="0" w:color="FFFFFF" w:themeColor="background1"/>
-          <w:left w:val="single" w:sz="8" w:space="0" w:color="FFFFFF" w:themeColor="background1"/>
-          <w:bottom w:val="single" w:sz="24" w:space="0" w:color="FFFFFF" w:themeColor="background1"/>
-          <w:right w:val="single" w:sz="8" w:space="0" w:color="FFFFFF" w:themeColor="background1"/>
+          <w:top w:val="single" w:sz="8" w:space="0" w:color="C8E0D8" w:themeColor="background1"/>
+          <w:left w:val="single" w:sz="8" w:space="0" w:color="C8E0D8" w:themeColor="background1"/>
+          <w:bottom w:val="single" w:sz="24" w:space="0" w:color="C8E0D8" w:themeColor="background1"/>
+          <w:right w:val="single" w:sz="8" w:space="0" w:color="C8E0D8" w:themeColor="background1"/>
           <w:insideH w:val="nil"/>
-          <w:insideV w:val="single" w:sz="8" w:space="0" w:color="FFFFFF" w:themeColor="background1"/>
+          <w:insideV w:val="single" w:sz="8" w:space="0" w:color="C8E0D8" w:themeColor="background1"/>
         </w:tcBorders>
         <w:shd w:val="clear" w:color="auto" w:fill="8064A2" w:themeFill="accent4"/>
       </w:tcPr>
@@ -17691,17 +17318,17 @@
         <w:bCs/>
         <w:i w:val="0"/>
         <w:iCs w:val="0"/>
-        <w:color w:val="FFFFFF" w:themeColor="background1"/>
+        <w:color w:val="C8E0D8" w:themeColor="background1"/>
       </w:rPr>
       <w:tblPr/>
       <w:tcPr>
         <w:tcBorders>
-          <w:top w:val="single" w:sz="24" w:space="0" w:color="FFFFFF" w:themeColor="background1"/>
-          <w:left w:val="single" w:sz="8" w:space="0" w:color="FFFFFF" w:themeColor="background1"/>
-          <w:bottom w:val="single" w:sz="8" w:space="0" w:color="FFFFFF" w:themeColor="background1"/>
-          <w:right w:val="single" w:sz="8" w:space="0" w:color="FFFFFF" w:themeColor="background1"/>
+          <w:top w:val="single" w:sz="24" w:space="0" w:color="C8E0D8" w:themeColor="background1"/>
+          <w:left w:val="single" w:sz="8" w:space="0" w:color="C8E0D8" w:themeColor="background1"/>
+          <w:bottom w:val="single" w:sz="8" w:space="0" w:color="C8E0D8" w:themeColor="background1"/>
+          <w:right w:val="single" w:sz="8" w:space="0" w:color="C8E0D8" w:themeColor="background1"/>
           <w:insideH w:val="nil"/>
-          <w:insideV w:val="single" w:sz="8" w:space="0" w:color="FFFFFF" w:themeColor="background1"/>
+          <w:insideV w:val="single" w:sz="8" w:space="0" w:color="C8E0D8" w:themeColor="background1"/>
         </w:tcBorders>
         <w:shd w:val="clear" w:color="auto" w:fill="8064A2" w:themeFill="accent4"/>
       </w:tcPr>
@@ -17712,13 +17339,13 @@
         <w:bCs/>
         <w:i w:val="0"/>
         <w:iCs w:val="0"/>
-        <w:color w:val="FFFFFF" w:themeColor="background1"/>
+        <w:color w:val="C8E0D8" w:themeColor="background1"/>
       </w:rPr>
       <w:tblPr/>
       <w:tcPr>
         <w:tcBorders>
-          <w:left w:val="single" w:sz="8" w:space="0" w:color="FFFFFF" w:themeColor="background1"/>
-          <w:right w:val="single" w:sz="24" w:space="0" w:color="FFFFFF" w:themeColor="background1"/>
+          <w:left w:val="single" w:sz="8" w:space="0" w:color="C8E0D8" w:themeColor="background1"/>
+          <w:right w:val="single" w:sz="24" w:space="0" w:color="C8E0D8" w:themeColor="background1"/>
           <w:insideH w:val="nil"/>
           <w:insideV w:val="nil"/>
         </w:tcBorders>
@@ -17731,13 +17358,13 @@
         <w:bCs/>
         <w:i w:val="0"/>
         <w:iCs w:val="0"/>
-        <w:color w:val="FFFFFF" w:themeColor="background1"/>
+        <w:color w:val="C8E0D8" w:themeColor="background1"/>
       </w:rPr>
       <w:tblPr/>
       <w:tcPr>
         <w:tcBorders>
           <w:top w:val="nil"/>
-          <w:left w:val="single" w:sz="24" w:space="0" w:color="FFFFFF" w:themeColor="background1"/>
+          <w:left w:val="single" w:sz="24" w:space="0" w:color="C8E0D8" w:themeColor="background1"/>
           <w:bottom w:val="nil"/>
           <w:right w:val="nil"/>
           <w:insideH w:val="nil"/>
@@ -17750,10 +17377,10 @@
       <w:tblPr/>
       <w:tcPr>
         <w:tcBorders>
-          <w:top w:val="single" w:sz="8" w:space="0" w:color="FFFFFF" w:themeColor="background1"/>
-          <w:left w:val="single" w:sz="8" w:space="0" w:color="FFFFFF" w:themeColor="background1"/>
-          <w:bottom w:val="single" w:sz="8" w:space="0" w:color="FFFFFF" w:themeColor="background1"/>
-          <w:right w:val="single" w:sz="8" w:space="0" w:color="FFFFFF" w:themeColor="background1"/>
+          <w:top w:val="single" w:sz="8" w:space="0" w:color="C8E0D8" w:themeColor="background1"/>
+          <w:left w:val="single" w:sz="8" w:space="0" w:color="C8E0D8" w:themeColor="background1"/>
+          <w:bottom w:val="single" w:sz="8" w:space="0" w:color="C8E0D8" w:themeColor="background1"/>
+          <w:right w:val="single" w:sz="8" w:space="0" w:color="C8E0D8" w:themeColor="background1"/>
           <w:insideH w:val="nil"/>
           <w:insideV w:val="nil"/>
         </w:tcBorders>
@@ -17764,12 +17391,12 @@
       <w:tblPr/>
       <w:tcPr>
         <w:tcBorders>
-          <w:top w:val="single" w:sz="8" w:space="0" w:color="FFFFFF" w:themeColor="background1"/>
-          <w:left w:val="single" w:sz="8" w:space="0" w:color="FFFFFF" w:themeColor="background1"/>
-          <w:bottom w:val="single" w:sz="8" w:space="0" w:color="FFFFFF" w:themeColor="background1"/>
-          <w:right w:val="single" w:sz="8" w:space="0" w:color="FFFFFF" w:themeColor="background1"/>
-          <w:insideH w:val="single" w:sz="8" w:space="0" w:color="FFFFFF" w:themeColor="background1"/>
-          <w:insideV w:val="single" w:sz="8" w:space="0" w:color="FFFFFF" w:themeColor="background1"/>
+          <w:top w:val="single" w:sz="8" w:space="0" w:color="C8E0D8" w:themeColor="background1"/>
+          <w:left w:val="single" w:sz="8" w:space="0" w:color="C8E0D8" w:themeColor="background1"/>
+          <w:bottom w:val="single" w:sz="8" w:space="0" w:color="C8E0D8" w:themeColor="background1"/>
+          <w:right w:val="single" w:sz="8" w:space="0" w:color="C8E0D8" w:themeColor="background1"/>
+          <w:insideH w:val="single" w:sz="8" w:space="0" w:color="C8E0D8" w:themeColor="background1"/>
+          <w:insideV w:val="single" w:sz="8" w:space="0" w:color="C8E0D8" w:themeColor="background1"/>
         </w:tcBorders>
         <w:shd w:val="clear" w:color="auto" w:fill="BFB1D0" w:themeFill="accent4" w:themeFillTint="7F"/>
       </w:tcPr>
@@ -17795,8 +17422,8 @@
         <w:left w:val="single" w:sz="4" w:space="0" w:color="4BACC6" w:themeColor="accent5"/>
         <w:bottom w:val="single" w:sz="4" w:space="0" w:color="4BACC6" w:themeColor="accent5"/>
         <w:right w:val="single" w:sz="4" w:space="0" w:color="4BACC6" w:themeColor="accent5"/>
-        <w:insideH w:val="single" w:sz="4" w:space="0" w:color="FFFFFF" w:themeColor="background1"/>
-        <w:insideV w:val="single" w:sz="4" w:space="0" w:color="FFFFFF" w:themeColor="background1"/>
+        <w:insideH w:val="single" w:sz="4" w:space="0" w:color="C8E0D8" w:themeColor="background1"/>
+        <w:insideV w:val="single" w:sz="4" w:space="0" w:color="C8E0D8" w:themeColor="background1"/>
       </w:tblBorders>
       <w:tblCellMar>
         <w:top w:w="0" w:type="dxa"/>
@@ -17823,26 +17450,26 @@
           <w:insideH w:val="nil"/>
           <w:insideV w:val="nil"/>
         </w:tcBorders>
-        <w:shd w:val="clear" w:color="auto" w:fill="FFFFFF" w:themeFill="background1"/>
+        <w:shd w:val="clear" w:color="auto" w:fill="C8E0D8" w:themeFill="background1"/>
       </w:tcPr>
     </w:tblStylePr>
     <w:tblStylePr w:type="lastRow">
       <w:rPr>
         <w:b/>
         <w:bCs/>
-        <w:color w:val="FFFFFF" w:themeColor="background1"/>
+        <w:color w:val="C8E0D8" w:themeColor="background1"/>
       </w:rPr>
       <w:tblPr/>
       <w:tcPr>
         <w:tcBorders>
-          <w:top w:val="single" w:sz="6" w:space="0" w:color="FFFFFF" w:themeColor="background1"/>
+          <w:top w:val="single" w:sz="6" w:space="0" w:color="C8E0D8" w:themeColor="background1"/>
         </w:tcBorders>
         <w:shd w:val="clear" w:color="auto" w:fill="276A7C" w:themeFill="accent5" w:themeFillShade="99"/>
       </w:tcPr>
     </w:tblStylePr>
     <w:tblStylePr w:type="firstCol">
       <w:rPr>
-        <w:color w:val="FFFFFF" w:themeColor="background1"/>
+        <w:color w:val="C8E0D8" w:themeColor="background1"/>
       </w:rPr>
       <w:tblPr/>
       <w:tcPr>
@@ -17859,7 +17486,7 @@
     </w:tblStylePr>
     <w:tblStylePr w:type="lastCol">
       <w:rPr>
-        <w:color w:val="FFFFFF" w:themeColor="background1"/>
+        <w:color w:val="C8E0D8" w:themeColor="background1"/>
       </w:rPr>
       <w:tblPr/>
       <w:tcPr>
@@ -17958,7 +17585,7 @@
           <w:insideH w:val="nil"/>
           <w:insideV w:val="nil"/>
         </w:tcBorders>
-        <w:shd w:val="clear" w:color="auto" w:fill="FFFFFF" w:themeFill="background1"/>
+        <w:shd w:val="clear" w:color="auto" w:fill="C8E0D8" w:themeFill="background1"/>
       </w:tcPr>
     </w:tblStylePr>
     <w:tblStylePr w:type="firstCol">
@@ -17977,7 +17604,7 @@
           <w:insideH w:val="nil"/>
           <w:insideV w:val="nil"/>
         </w:tcBorders>
-        <w:shd w:val="clear" w:color="auto" w:fill="FFFFFF" w:themeFill="background1"/>
+        <w:shd w:val="clear" w:color="auto" w:fill="C8E0D8" w:themeFill="background1"/>
       </w:tcPr>
     </w:tblStylePr>
     <w:tblStylePr w:type="lastCol">
@@ -18018,7 +17645,7 @@
     <w:tblStylePr w:type="nwCell">
       <w:tblPr/>
       <w:tcPr>
-        <w:shd w:val="clear" w:color="auto" w:fill="FFFFFF" w:themeFill="background1"/>
+        <w:shd w:val="clear" w:color="auto" w:fill="C8E0D8" w:themeFill="background1"/>
       </w:tcPr>
     </w:tblStylePr>
   </w:style>
@@ -18165,12 +17792,12 @@
       <w:tblStyleColBandSize w:val="1"/>
       <w:tblInd w:w="0" w:type="dxa"/>
       <w:tblBorders>
-        <w:top w:val="single" w:sz="8" w:space="0" w:color="FFFFFF" w:themeColor="background1"/>
-        <w:left w:val="single" w:sz="8" w:space="0" w:color="FFFFFF" w:themeColor="background1"/>
-        <w:bottom w:val="single" w:sz="8" w:space="0" w:color="FFFFFF" w:themeColor="background1"/>
-        <w:right w:val="single" w:sz="8" w:space="0" w:color="FFFFFF" w:themeColor="background1"/>
-        <w:insideH w:val="single" w:sz="6" w:space="0" w:color="FFFFFF" w:themeColor="background1"/>
-        <w:insideV w:val="single" w:sz="6" w:space="0" w:color="FFFFFF" w:themeColor="background1"/>
+        <w:top w:val="single" w:sz="8" w:space="0" w:color="C8E0D8" w:themeColor="background1"/>
+        <w:left w:val="single" w:sz="8" w:space="0" w:color="C8E0D8" w:themeColor="background1"/>
+        <w:bottom w:val="single" w:sz="8" w:space="0" w:color="C8E0D8" w:themeColor="background1"/>
+        <w:right w:val="single" w:sz="8" w:space="0" w:color="C8E0D8" w:themeColor="background1"/>
+        <w:insideH w:val="single" w:sz="6" w:space="0" w:color="C8E0D8" w:themeColor="background1"/>
+        <w:insideV w:val="single" w:sz="6" w:space="0" w:color="C8E0D8" w:themeColor="background1"/>
       </w:tblBorders>
       <w:tblCellMar>
         <w:top w:w="0" w:type="dxa"/>
@@ -18188,17 +17815,17 @@
         <w:bCs/>
         <w:i w:val="0"/>
         <w:iCs w:val="0"/>
-        <w:color w:val="FFFFFF" w:themeColor="background1"/>
+        <w:color w:val="C8E0D8" w:themeColor="background1"/>
       </w:rPr>
       <w:tblPr/>
       <w:tcPr>
         <w:tcBorders>
-          <w:top w:val="single" w:sz="8" w:space="0" w:color="FFFFFF" w:themeColor="background1"/>
-          <w:left w:val="single" w:sz="8" w:space="0" w:color="FFFFFF" w:themeColor="background1"/>
-          <w:bottom w:val="single" w:sz="24" w:space="0" w:color="FFFFFF" w:themeColor="background1"/>
-          <w:right w:val="single" w:sz="8" w:space="0" w:color="FFFFFF" w:themeColor="background1"/>
+          <w:top w:val="single" w:sz="8" w:space="0" w:color="C8E0D8" w:themeColor="background1"/>
+          <w:left w:val="single" w:sz="8" w:space="0" w:color="C8E0D8" w:themeColor="background1"/>
+          <w:bottom w:val="single" w:sz="24" w:space="0" w:color="C8E0D8" w:themeColor="background1"/>
+          <w:right w:val="single" w:sz="8" w:space="0" w:color="C8E0D8" w:themeColor="background1"/>
           <w:insideH w:val="nil"/>
-          <w:insideV w:val="single" w:sz="8" w:space="0" w:color="FFFFFF" w:themeColor="background1"/>
+          <w:insideV w:val="single" w:sz="8" w:space="0" w:color="C8E0D8" w:themeColor="background1"/>
         </w:tcBorders>
         <w:shd w:val="clear" w:color="auto" w:fill="4BACC6" w:themeFill="accent5"/>
       </w:tcPr>
@@ -18209,17 +17836,17 @@
         <w:bCs/>
         <w:i w:val="0"/>
         <w:iCs w:val="0"/>
-        <w:color w:val="FFFFFF" w:themeColor="background1"/>
+        <w:color w:val="C8E0D8" w:themeColor="background1"/>
       </w:rPr>
       <w:tblPr/>
       <w:tcPr>
         <w:tcBorders>
-          <w:top w:val="single" w:sz="24" w:space="0" w:color="FFFFFF" w:themeColor="background1"/>
-          <w:left w:val="single" w:sz="8" w:space="0" w:color="FFFFFF" w:themeColor="background1"/>
-          <w:bottom w:val="single" w:sz="8" w:space="0" w:color="FFFFFF" w:themeColor="background1"/>
-          <w:right w:val="single" w:sz="8" w:space="0" w:color="FFFFFF" w:themeColor="background1"/>
+          <w:top w:val="single" w:sz="24" w:space="0" w:color="C8E0D8" w:themeColor="background1"/>
+          <w:left w:val="single" w:sz="8" w:space="0" w:color="C8E0D8" w:themeColor="background1"/>
+          <w:bottom w:val="single" w:sz="8" w:space="0" w:color="C8E0D8" w:themeColor="background1"/>
+          <w:right w:val="single" w:sz="8" w:space="0" w:color="C8E0D8" w:themeColor="background1"/>
           <w:insideH w:val="nil"/>
-          <w:insideV w:val="single" w:sz="8" w:space="0" w:color="FFFFFF" w:themeColor="background1"/>
+          <w:insideV w:val="single" w:sz="8" w:space="0" w:color="C8E0D8" w:themeColor="background1"/>
         </w:tcBorders>
         <w:shd w:val="clear" w:color="auto" w:fill="4BACC6" w:themeFill="accent5"/>
       </w:tcPr>
@@ -18230,13 +17857,13 @@
         <w:bCs/>
         <w:i w:val="0"/>
         <w:iCs w:val="0"/>
-        <w:color w:val="FFFFFF" w:themeColor="background1"/>
+        <w:color w:val="C8E0D8" w:themeColor="background1"/>
       </w:rPr>
       <w:tblPr/>
       <w:tcPr>
         <w:tcBorders>
-          <w:left w:val="single" w:sz="8" w:space="0" w:color="FFFFFF" w:themeColor="background1"/>
-          <w:right w:val="single" w:sz="24" w:space="0" w:color="FFFFFF" w:themeColor="background1"/>
+          <w:left w:val="single" w:sz="8" w:space="0" w:color="C8E0D8" w:themeColor="background1"/>
+          <w:right w:val="single" w:sz="24" w:space="0" w:color="C8E0D8" w:themeColor="background1"/>
           <w:insideH w:val="nil"/>
           <w:insideV w:val="nil"/>
         </w:tcBorders>
@@ -18249,13 +17876,13 @@
         <w:bCs/>
         <w:i w:val="0"/>
         <w:iCs w:val="0"/>
-        <w:color w:val="FFFFFF" w:themeColor="background1"/>
+        <w:color w:val="C8E0D8" w:themeColor="background1"/>
       </w:rPr>
       <w:tblPr/>
       <w:tcPr>
         <w:tcBorders>
           <w:top w:val="nil"/>
-          <w:left w:val="single" w:sz="24" w:space="0" w:color="FFFFFF" w:themeColor="background1"/>
+          <w:left w:val="single" w:sz="24" w:space="0" w:color="C8E0D8" w:themeColor="background1"/>
           <w:bottom w:val="nil"/>
           <w:right w:val="nil"/>
           <w:insideH w:val="nil"/>
@@ -18268,10 +17895,10 @@
       <w:tblPr/>
       <w:tcPr>
         <w:tcBorders>
-          <w:top w:val="single" w:sz="8" w:space="0" w:color="FFFFFF" w:themeColor="background1"/>
-          <w:left w:val="single" w:sz="8" w:space="0" w:color="FFFFFF" w:themeColor="background1"/>
-          <w:bottom w:val="single" w:sz="8" w:space="0" w:color="FFFFFF" w:themeColor="background1"/>
-          <w:right w:val="single" w:sz="8" w:space="0" w:color="FFFFFF" w:themeColor="background1"/>
+          <w:top w:val="single" w:sz="8" w:space="0" w:color="C8E0D8" w:themeColor="background1"/>
+          <w:left w:val="single" w:sz="8" w:space="0" w:color="C8E0D8" w:themeColor="background1"/>
+          <w:bottom w:val="single" w:sz="8" w:space="0" w:color="C8E0D8" w:themeColor="background1"/>
+          <w:right w:val="single" w:sz="8" w:space="0" w:color="C8E0D8" w:themeColor="background1"/>
           <w:insideH w:val="nil"/>
           <w:insideV w:val="nil"/>
         </w:tcBorders>
@@ -18282,12 +17909,12 @@
       <w:tblPr/>
       <w:tcPr>
         <w:tcBorders>
-          <w:top w:val="single" w:sz="8" w:space="0" w:color="FFFFFF" w:themeColor="background1"/>
-          <w:left w:val="single" w:sz="8" w:space="0" w:color="FFFFFF" w:themeColor="background1"/>
-          <w:bottom w:val="single" w:sz="8" w:space="0" w:color="FFFFFF" w:themeColor="background1"/>
-          <w:right w:val="single" w:sz="8" w:space="0" w:color="FFFFFF" w:themeColor="background1"/>
-          <w:insideH w:val="single" w:sz="8" w:space="0" w:color="FFFFFF" w:themeColor="background1"/>
-          <w:insideV w:val="single" w:sz="8" w:space="0" w:color="FFFFFF" w:themeColor="background1"/>
+          <w:top w:val="single" w:sz="8" w:space="0" w:color="C8E0D8" w:themeColor="background1"/>
+          <w:left w:val="single" w:sz="8" w:space="0" w:color="C8E0D8" w:themeColor="background1"/>
+          <w:bottom w:val="single" w:sz="8" w:space="0" w:color="C8E0D8" w:themeColor="background1"/>
+          <w:right w:val="single" w:sz="8" w:space="0" w:color="C8E0D8" w:themeColor="background1"/>
+          <w:insideH w:val="single" w:sz="8" w:space="0" w:color="C8E0D8" w:themeColor="background1"/>
+          <w:insideV w:val="single" w:sz="8" w:space="0" w:color="C8E0D8" w:themeColor="background1"/>
         </w:tcBorders>
         <w:shd w:val="clear" w:color="auto" w:fill="A5D5E2" w:themeFill="accent5" w:themeFillTint="7F"/>
       </w:tcPr>
@@ -18354,7 +17981,7 @@
         <a:sysClr val="windowText" lastClr="000000"/>
       </a:dk1>
       <a:lt1>
-        <a:sysClr val="window" lastClr="FFFFFF"/>
+        <a:sysClr val="window" lastClr="C8E0D8"/>
       </a:lt1>
       <a:dk2>
         <a:srgbClr val="1F497D"/>

</xml_diff>